<commit_message>
Added L2 to GM
</commit_message>
<xml_diff>
--- a/lp/c3_2/gm/l1.docx
+++ b/lp/c3_2/gm/l1.docx
@@ -230,10 +230,21 @@
       <w:pPr>
         <w:ind w:firstLine="0"/>
         <w:jc w:val="center"/>
-      </w:pPr>
-      <w:r>
-        <w:t>Варіант 10</w:t>
-      </w:r>
+        <w:rPr>
+          <w:lang w:val="en-US"/>
+        </w:rPr>
+      </w:pPr>
+      <w:r>
+        <w:t xml:space="preserve">Варіант </w:t>
+      </w:r>
+      <w:r>
+        <w:rPr>
+          <w:lang w:val="en-US"/>
+        </w:rPr>
+        <w:t>21</w:t>
+      </w:r>
+      <w:bookmarkStart w:id="0" w:name="_GoBack"/>
+      <w:bookmarkEnd w:id="0"/>
     </w:p>
     <w:p>
       <w:pPr>
@@ -603,55 +614,7 @@
         <w:rPr>
           <w:szCs w:val="24"/>
         </w:rPr>
-        <w:t xml:space="preserve">елемент </w:t>
-      </w:r>
-      <w:r>
-        <w:rPr>
-          <w:szCs w:val="24"/>
-        </w:rPr>
-        <w:t>HTML5</w:t>
-      </w:r>
-      <w:r>
-        <w:rPr>
-          <w:szCs w:val="24"/>
-        </w:rPr>
-        <w:t xml:space="preserve">, який можна застосовувати для малювання графіки використовуючи </w:t>
-      </w:r>
-      <w:r>
-        <w:rPr>
-          <w:szCs w:val="24"/>
-        </w:rPr>
-        <w:t>скрипти</w:t>
-      </w:r>
-      <w:r>
-        <w:rPr>
-          <w:szCs w:val="24"/>
-        </w:rPr>
-        <w:t xml:space="preserve"> (переважно </w:t>
-      </w:r>
-      <w:r>
-        <w:rPr>
-          <w:szCs w:val="24"/>
-        </w:rPr>
-        <w:t>JavaScript</w:t>
-      </w:r>
-      <w:r>
-        <w:rPr>
-          <w:szCs w:val="24"/>
-        </w:rPr>
-        <w:t xml:space="preserve">). Наприклад його можна застосувати для малювання графів, створення фотокомпозицій а також </w:t>
-      </w:r>
-      <w:r>
-        <w:rPr>
-          <w:szCs w:val="24"/>
-        </w:rPr>
-        <w:t>анімації</w:t>
-      </w:r>
-      <w:r>
-        <w:rPr>
-          <w:szCs w:val="24"/>
-        </w:rPr>
-        <w:t>.</w:t>
+        <w:t>елемент HTML5, який можна застосовувати для малювання графіки використовуючи скрипти (переважно JavaScript). Наприклад його можна застосувати для малювання графів, створення фотокомпозицій а також анімації.</w:t>
       </w:r>
     </w:p>
     <w:p>
@@ -898,10 +861,7 @@
     </w:p>
     <w:p>
       <w:r>
-        <w:t xml:space="preserve">Елемент </w:t>
-      </w:r>
-      <w:r>
-        <w:t>&lt;canvas&gt;</w:t>
+        <w:t>Елемент &lt;canvas&gt;</w:t>
       </w:r>
       <w:r>
         <w:t xml:space="preserve"> дуже схожий на тег &lt;img&gt;, з тією лише різницею, що не містить атрибутів src і alt. Елемент &lt;canvas&gt; має всього два атрибути — width і height. Обидва вони не є обов'язковими, і можуть бути задані через властивості </w:t>
@@ -1411,7 +1371,6 @@
         <w:pStyle w:val="Code"/>
       </w:pPr>
       <w:r>
-        <w:lastRenderedPageBreak/>
         <w:t>};</w:t>
       </w:r>
     </w:p>
@@ -1681,8 +1640,6 @@
         </w:rPr>
         <w:t>/gm/src/</w:t>
       </w:r>
-      <w:bookmarkStart w:id="0" w:name="_GoBack"/>
-      <w:bookmarkEnd w:id="0"/>
     </w:p>
     <w:p>
       <w:pPr>
@@ -1753,24 +1710,14 @@
       <w:r>
         <w:t xml:space="preserve">Рис </w:t>
       </w:r>
-      <w:r>
-        <w:fldChar w:fldCharType="begin"/>
-      </w:r>
-      <w:r>
-        <w:instrText xml:space="preserve"> SEQ Рис \* ARABIC </w:instrText>
-      </w:r>
-      <w:r>
-        <w:fldChar w:fldCharType="separate"/>
-      </w:r>
-      <w:r>
-        <w:rPr>
-          <w:noProof/>
-        </w:rPr>
-        <w:t>1</w:t>
-      </w:r>
-      <w:r>
-        <w:fldChar w:fldCharType="end"/>
-      </w:r>
+      <w:fldSimple w:instr=" SEQ Рис \* ARABIC ">
+        <w:r>
+          <w:rPr>
+            <w:noProof/>
+          </w:rPr>
+          <w:t>1</w:t>
+        </w:r>
+      </w:fldSimple>
       <w:r>
         <w:rPr>
           <w:lang w:val="en-US"/>
@@ -1838,24 +1785,14 @@
       <w:r>
         <w:t xml:space="preserve">Рис </w:t>
       </w:r>
-      <w:r>
-        <w:fldChar w:fldCharType="begin"/>
-      </w:r>
-      <w:r>
-        <w:instrText xml:space="preserve"> SEQ Рис \* ARABIC </w:instrText>
-      </w:r>
-      <w:r>
-        <w:fldChar w:fldCharType="separate"/>
-      </w:r>
-      <w:r>
-        <w:rPr>
-          <w:noProof/>
-        </w:rPr>
-        <w:t>2</w:t>
-      </w:r>
-      <w:r>
-        <w:fldChar w:fldCharType="end"/>
-      </w:r>
+      <w:fldSimple w:instr=" SEQ Рис \* ARABIC ">
+        <w:r>
+          <w:rPr>
+            <w:noProof/>
+          </w:rPr>
+          <w:t>2</w:t>
+        </w:r>
+      </w:fldSimple>
       <w:r>
         <w:t>. Другий варіант</w:t>
       </w:r>
@@ -5536,10 +5473,11 @@
   </w:font>
   <w:font w:name="Segoe UI">
     <w:panose1 w:val="020B0502040204020203"/>
-    <w:charset w:val="CC"/>
+    <w:charset w:val="00"/>
     <w:family w:val="swiss"/>
+    <w:notTrueType/>
     <w:pitch w:val="variable"/>
-    <w:sig w:usb0="E4002EFF" w:usb1="C000E47F" w:usb2="00000009" w:usb3="00000000" w:csb0="000001FF" w:csb1="00000000"/>
+    <w:sig w:usb0="00000003" w:usb1="00000000" w:usb2="00000000" w:usb3="00000000" w:csb0="00000001" w:csb1="00000000"/>
   </w:font>
   <w:font w:name="Lucida Sans Unicode">
     <w:panose1 w:val="020B0602030504020204"/>
@@ -5620,6 +5558,7 @@
     <w:rsid w:val="00E11031"/>
     <w:rsid w:val="00E71A2A"/>
     <w:rsid w:val="00E91E8C"/>
+    <w:rsid w:val="00EA39AD"/>
     <w:rsid w:val="00EE1CFD"/>
     <w:rsid w:val="00F34E00"/>
     <w:rsid w:val="00F778CA"/>
@@ -6357,7 +6296,7 @@
 </file>
 
 <file path=customXml/itemProps1.xml><?xml version="1.0" encoding="utf-8"?>
-<ds:datastoreItem xmlns:ds="http://schemas.openxmlformats.org/officeDocument/2006/customXml" ds:itemID="{89853403-0293-4C8D-B595-BBDCF5AB8214}">
+<ds:datastoreItem xmlns:ds="http://schemas.openxmlformats.org/officeDocument/2006/customXml" ds:itemID="{FD5B5827-A698-4CDA-B7A9-2AC55D8B3B6F}">
   <ds:schemaRefs>
     <ds:schemaRef ds:uri="http://schemas.openxmlformats.org/officeDocument/2006/bibliography"/>
   </ds:schemaRefs>

</xml_diff>